<commit_message>
fix(pokemon): adiciona versão atualizada do write up
</commit_message>
<xml_diff>
--- a/TryHackMe/Pokemon/Eikebarbosa/writeup.docx
+++ b/TryHackMe/Pokemon/Eikebarbosa/writeup.docx
@@ -96,14 +96,78 @@
           <w:szCs w:val="32"/>
         </w:rPr>
       </w:pPr>
+      <w:proofErr w:type="spellStart"/>
       <w:r>
         <w:rPr>
           <w:rFonts w:ascii="Arial" w:eastAsia="Arial" w:hAnsi="Arial" w:cs="Arial"/>
           <w:sz w:val="32"/>
           <w:szCs w:val="32"/>
         </w:rPr>
-        <w:t>Título do CTF – Plataforma</w:t>
-      </w:r>
+        <w:t>Gotta</w:t>
+      </w:r>
+      <w:proofErr w:type="spellEnd"/>
+      <w:r>
+        <w:rPr>
+          <w:rFonts w:ascii="Arial" w:eastAsia="Arial" w:hAnsi="Arial" w:cs="Arial"/>
+          <w:sz w:val="32"/>
+          <w:szCs w:val="32"/>
+        </w:rPr>
+        <w:t xml:space="preserve"> </w:t>
+      </w:r>
+      <w:proofErr w:type="spellStart"/>
+      <w:r>
+        <w:rPr>
+          <w:rFonts w:ascii="Arial" w:eastAsia="Arial" w:hAnsi="Arial" w:cs="Arial"/>
+          <w:sz w:val="32"/>
+          <w:szCs w:val="32"/>
+        </w:rPr>
+        <w:t>Catch’em</w:t>
+      </w:r>
+      <w:proofErr w:type="spellEnd"/>
+      <w:r>
+        <w:rPr>
+          <w:rFonts w:ascii="Arial" w:eastAsia="Arial" w:hAnsi="Arial" w:cs="Arial"/>
+          <w:sz w:val="32"/>
+          <w:szCs w:val="32"/>
+        </w:rPr>
+        <w:t xml:space="preserve"> </w:t>
+      </w:r>
+      <w:proofErr w:type="spellStart"/>
+      <w:r>
+        <w:rPr>
+          <w:rFonts w:ascii="Arial" w:eastAsia="Arial" w:hAnsi="Arial" w:cs="Arial"/>
+          <w:sz w:val="32"/>
+          <w:szCs w:val="32"/>
+        </w:rPr>
+        <w:t>All</w:t>
+      </w:r>
+      <w:proofErr w:type="spellEnd"/>
+      <w:r>
+        <w:rPr>
+          <w:rFonts w:ascii="Arial" w:eastAsia="Arial" w:hAnsi="Arial" w:cs="Arial"/>
+          <w:sz w:val="32"/>
+          <w:szCs w:val="32"/>
+        </w:rPr>
+        <w:t>!</w:t>
+      </w:r>
+      <w:r>
+        <w:rPr>
+          <w:rFonts w:ascii="Arial" w:eastAsia="Arial" w:hAnsi="Arial" w:cs="Arial"/>
+          <w:sz w:val="32"/>
+          <w:szCs w:val="32"/>
+        </w:rPr>
+        <w:t xml:space="preserve"> – </w:t>
+      </w:r>
+      <w:proofErr w:type="spellStart"/>
+      <w:r>
+        <w:rPr>
+          <w:rFonts w:ascii="Arial" w:eastAsia="Arial" w:hAnsi="Arial" w:cs="Arial"/>
+          <w:sz w:val="32"/>
+          <w:szCs w:val="32"/>
+        </w:rPr>
+        <w:t>TryHackMe</w:t>
+      </w:r>
+      <w:proofErr w:type="spellEnd"/>
     </w:p>
     <w:p>
       <w:pPr>
@@ -208,25 +272,17 @@
                 <w:rFonts w:ascii="Arial" w:eastAsia="Arial" w:hAnsi="Arial" w:cs="Arial"/>
                 <w:sz w:val="24"/>
                 <w:szCs w:val="24"/>
+                <w:lang w:val="en-US"/>
               </w:rPr>
             </w:pPr>
-            <w:proofErr w:type="spellStart"/>
             <w:r>
               <w:rPr>
                 <w:rFonts w:ascii="Arial" w:eastAsia="Arial" w:hAnsi="Arial" w:cs="Arial"/>
                 <w:sz w:val="24"/>
                 <w:szCs w:val="24"/>
-              </w:rPr>
-              <w:t>Gotta</w:t>
-            </w:r>
-            <w:proofErr w:type="spellEnd"/>
-            <w:r>
-              <w:rPr>
-                <w:rFonts w:ascii="Arial" w:eastAsia="Arial" w:hAnsi="Arial" w:cs="Arial"/>
-                <w:sz w:val="24"/>
-                <w:szCs w:val="24"/>
-              </w:rPr>
-              <w:t xml:space="preserve"> </w:t>
+                <w:lang w:val="en-US"/>
+              </w:rPr>
+              <w:t xml:space="preserve">Gotta </w:t>
             </w:r>
             <w:proofErr w:type="spellStart"/>
             <w:r>
@@ -234,6 +290,7 @@
                 <w:rFonts w:ascii="Arial" w:eastAsia="Arial" w:hAnsi="Arial" w:cs="Arial"/>
                 <w:sz w:val="24"/>
                 <w:szCs w:val="24"/>
+                <w:lang w:val="en-US"/>
               </w:rPr>
               <w:t>Catch'em</w:t>
             </w:r>
@@ -243,50 +300,9 @@
                 <w:rFonts w:ascii="Arial" w:eastAsia="Arial" w:hAnsi="Arial" w:cs="Arial"/>
                 <w:sz w:val="24"/>
                 <w:szCs w:val="24"/>
-              </w:rPr>
-              <w:t xml:space="preserve"> </w:t>
-            </w:r>
-            <w:proofErr w:type="spellStart"/>
-            <w:r>
-              <w:rPr>
-                <w:rFonts w:ascii="Arial" w:eastAsia="Arial" w:hAnsi="Arial" w:cs="Arial"/>
-                <w:sz w:val="24"/>
-                <w:szCs w:val="24"/>
-              </w:rPr>
-              <w:t>All</w:t>
-            </w:r>
-            <w:proofErr w:type="spellEnd"/>
-            <w:r>
-              <w:rPr>
-                <w:rFonts w:ascii="Arial" w:eastAsia="Arial" w:hAnsi="Arial" w:cs="Arial"/>
-                <w:sz w:val="24"/>
-                <w:szCs w:val="24"/>
-              </w:rPr>
-              <w:t>!</w:t>
-            </w:r>
-            <w:r>
-              <w:rPr>
-                <w:rFonts w:ascii="Arial" w:eastAsia="Arial" w:hAnsi="Arial" w:cs="Arial"/>
-                <w:sz w:val="24"/>
-                <w:szCs w:val="24"/>
-              </w:rPr>
-              <w:t xml:space="preserve"> </w:t>
-            </w:r>
-            <w:r>
-              <w:rPr>
-                <w:rFonts w:ascii="Arial" w:eastAsia="Arial" w:hAnsi="Arial" w:cs="Arial"/>
-                <w:sz w:val="24"/>
-                <w:szCs w:val="24"/>
-              </w:rPr>
-              <w:t xml:space="preserve">– </w:t>
-            </w:r>
-            <w:r>
-              <w:rPr>
-                <w:rFonts w:ascii="Arial" w:eastAsia="Arial" w:hAnsi="Arial" w:cs="Arial"/>
-                <w:sz w:val="24"/>
-                <w:szCs w:val="24"/>
-              </w:rPr>
-              <w:t>Eike G. Barbosa</w:t>
+                <w:lang w:val="en-US"/>
+              </w:rPr>
+              <w:t xml:space="preserve"> All! – Eike G. Barbosa</w:t>
             </w:r>
           </w:p>
         </w:tc>
@@ -392,39 +408,7 @@
                 <w:sz w:val="24"/>
                 <w:szCs w:val="24"/>
               </w:rPr>
-              <w:t>05</w:t>
-            </w:r>
-            <w:r>
-              <w:rPr>
-                <w:rFonts w:ascii="Arial" w:eastAsia="Arial" w:hAnsi="Arial" w:cs="Arial"/>
-                <w:sz w:val="24"/>
-                <w:szCs w:val="24"/>
-              </w:rPr>
-              <w:t>/</w:t>
-            </w:r>
-            <w:r>
-              <w:rPr>
-                <w:rFonts w:ascii="Arial" w:eastAsia="Arial" w:hAnsi="Arial" w:cs="Arial"/>
-                <w:sz w:val="24"/>
-                <w:szCs w:val="24"/>
-              </w:rPr>
-              <w:t>03</w:t>
-            </w:r>
-            <w:r>
-              <w:rPr>
-                <w:rFonts w:ascii="Arial" w:eastAsia="Arial" w:hAnsi="Arial" w:cs="Arial"/>
-                <w:sz w:val="24"/>
-                <w:szCs w:val="24"/>
-              </w:rPr>
-              <w:t>/</w:t>
-            </w:r>
-            <w:r>
-              <w:rPr>
-                <w:rFonts w:ascii="Arial" w:eastAsia="Arial" w:hAnsi="Arial" w:cs="Arial"/>
-                <w:sz w:val="24"/>
-                <w:szCs w:val="24"/>
-              </w:rPr>
-              <w:t>2025</w:t>
+              <w:t>16/03/2025</w:t>
             </w:r>
           </w:p>
         </w:tc>
@@ -638,7 +622,7 @@
                 <w:sz w:val="24"/>
                 <w:szCs w:val="24"/>
               </w:rPr>
-              <w:t>Nome do revisor</w:t>
+              <w:t>Sérgio Guidi Trovo</w:t>
             </w:r>
           </w:p>
         </w:tc>
@@ -661,7 +645,7 @@
                 <w:sz w:val="24"/>
                 <w:szCs w:val="24"/>
               </w:rPr>
-              <w:t>Orientador</w:t>
+              <w:t>Coordenador</w:t>
             </w:r>
           </w:p>
         </w:tc>
@@ -714,7 +698,7 @@
                 <w:sz w:val="24"/>
                 <w:szCs w:val="24"/>
               </w:rPr>
-              <w:t>Nome do aprovador</w:t>
+              <w:t>Sérgio Guidi Trovo</w:t>
             </w:r>
           </w:p>
         </w:tc>
@@ -737,7 +721,7 @@
                 <w:sz w:val="24"/>
                 <w:szCs w:val="24"/>
               </w:rPr>
-              <w:t>Diretor</w:t>
+              <w:t>Coordenador</w:t>
             </w:r>
           </w:p>
         </w:tc>
@@ -934,39 +918,7 @@
                 <w:sz w:val="24"/>
                 <w:szCs w:val="24"/>
               </w:rPr>
-              <w:t>12</w:t>
-            </w:r>
-            <w:r>
-              <w:rPr>
-                <w:rFonts w:ascii="Arial" w:eastAsia="Arial" w:hAnsi="Arial" w:cs="Arial"/>
-                <w:sz w:val="24"/>
-                <w:szCs w:val="24"/>
-              </w:rPr>
-              <w:t>/</w:t>
-            </w:r>
-            <w:r>
-              <w:rPr>
-                <w:rFonts w:ascii="Arial" w:eastAsia="Arial" w:hAnsi="Arial" w:cs="Arial"/>
-                <w:sz w:val="24"/>
-                <w:szCs w:val="24"/>
-              </w:rPr>
-              <w:t>03</w:t>
-            </w:r>
-            <w:r>
-              <w:rPr>
-                <w:rFonts w:ascii="Arial" w:eastAsia="Arial" w:hAnsi="Arial" w:cs="Arial"/>
-                <w:sz w:val="24"/>
-                <w:szCs w:val="24"/>
-              </w:rPr>
-              <w:t>/</w:t>
-            </w:r>
-            <w:r>
-              <w:rPr>
-                <w:rFonts w:ascii="Arial" w:eastAsia="Arial" w:hAnsi="Arial" w:cs="Arial"/>
-                <w:sz w:val="24"/>
-                <w:szCs w:val="24"/>
-              </w:rPr>
-              <w:t>2025</w:t>
+              <w:t>12/03/2025</w:t>
             </w:r>
           </w:p>
         </w:tc>
@@ -1042,7 +994,7 @@
                 <w:sz w:val="24"/>
                 <w:szCs w:val="24"/>
               </w:rPr>
-              <w:t>DD/MM/AAAA</w:t>
+              <w:t>16/03/2025</w:t>
             </w:r>
           </w:p>
         </w:tc>
@@ -1118,7 +1070,7 @@
                 <w:sz w:val="24"/>
                 <w:szCs w:val="24"/>
               </w:rPr>
-              <w:t>DD/MM/AAAA</w:t>
+              <w:t>16/03/2025</w:t>
             </w:r>
           </w:p>
         </w:tc>
@@ -1664,41 +1616,28 @@
               <w:color w:val="000000"/>
               <w:sz w:val="24"/>
               <w:szCs w:val="24"/>
+              <w:lang w:val="en-US"/>
             </w:rPr>
           </w:pPr>
-          <w:proofErr w:type="spellStart"/>
           <w:r>
-            <w:t>Find</w:t>
-          </w:r>
-          <w:proofErr w:type="spellEnd"/>
-          <w:r>
-            <w:t xml:space="preserve"> </w:t>
-          </w:r>
-          <w:proofErr w:type="spellStart"/>
-          <w:r>
-            <w:t>the</w:t>
-          </w:r>
-          <w:proofErr w:type="spellEnd"/>
-          <w:r>
-            <w:t xml:space="preserve"> Grass-</w:t>
-          </w:r>
-          <w:proofErr w:type="spellStart"/>
-          <w:r>
-            <w:t>Type</w:t>
-          </w:r>
-          <w:proofErr w:type="spellEnd"/>
-          <w:r>
-            <w:t xml:space="preserve"> Pokemon</w:t>
+            <w:rPr>
+              <w:lang w:val="en-US"/>
+            </w:rPr>
+            <w:t>Find the Grass-Type Pokemon</w:t>
           </w:r>
           <w:hyperlink w:anchor="_heading=h.3znysh7">
             <w:r>
               <w:rPr>
                 <w:color w:val="000000"/>
+                <w:lang w:val="en-US"/>
               </w:rPr>
               <w:tab/>
             </w:r>
           </w:hyperlink>
           <w:r>
+            <w:rPr>
+              <w:lang w:val="en-US"/>
+            </w:rPr>
             <w:t>3</w:t>
           </w:r>
         </w:p>
@@ -1720,41 +1659,28 @@
               <w:color w:val="000000"/>
               <w:sz w:val="24"/>
               <w:szCs w:val="24"/>
+              <w:lang w:val="en-US"/>
             </w:rPr>
           </w:pPr>
-          <w:proofErr w:type="spellStart"/>
           <w:r>
-            <w:t>Find</w:t>
-          </w:r>
-          <w:proofErr w:type="spellEnd"/>
-          <w:r>
-            <w:t xml:space="preserve"> </w:t>
-          </w:r>
-          <w:proofErr w:type="spellStart"/>
-          <w:r>
-            <w:t>the</w:t>
-          </w:r>
-          <w:proofErr w:type="spellEnd"/>
-          <w:r>
-            <w:t xml:space="preserve"> </w:t>
-          </w:r>
-          <w:proofErr w:type="spellStart"/>
-          <w:r>
-            <w:t>Water-Type</w:t>
-          </w:r>
-          <w:proofErr w:type="spellEnd"/>
-          <w:r>
-            <w:t xml:space="preserve"> Pokemon</w:t>
+            <w:rPr>
+              <w:lang w:val="en-US"/>
+            </w:rPr>
+            <w:t>Find the Water-Type Pokemon</w:t>
           </w:r>
           <w:hyperlink w:anchor="_heading=h.2et92p0">
             <w:r>
               <w:rPr>
                 <w:color w:val="000000"/>
+                <w:lang w:val="en-US"/>
               </w:rPr>
               <w:tab/>
             </w:r>
           </w:hyperlink>
           <w:r>
+            <w:rPr>
+              <w:lang w:val="en-US"/>
+            </w:rPr>
             <w:t>4</w:t>
           </w:r>
         </w:p>
@@ -2173,7 +2099,57 @@
           <w:sz w:val="24"/>
           <w:szCs w:val="24"/>
         </w:rPr>
-        <w:t xml:space="preserve"> é um desafio temático inspirado no universo Pokémon, projetado para testar diversas habilidades em segurança ofensiva.</w:t>
+        <w:t xml:space="preserve"> é um desafio temático inspirado no universo Pokémon, projetado para testar diversas habilidades em segurança ofensiva</w:t>
+      </w:r>
+      <w:r>
+        <w:rPr>
+          <w:rFonts w:ascii="Arial" w:eastAsia="Arial" w:hAnsi="Arial" w:cs="Arial"/>
+          <w:sz w:val="24"/>
+          <w:szCs w:val="24"/>
+        </w:rPr>
+        <w:t xml:space="preserve">, como </w:t>
+      </w:r>
+      <w:proofErr w:type="spellStart"/>
+      <w:r>
+        <w:rPr>
+          <w:rFonts w:ascii="Arial" w:eastAsia="Arial" w:hAnsi="Arial" w:cs="Arial"/>
+          <w:sz w:val="24"/>
+          <w:szCs w:val="24"/>
+        </w:rPr>
+        <w:t>Hashing</w:t>
+      </w:r>
+      <w:proofErr w:type="spellEnd"/>
+      <w:r>
+        <w:rPr>
+          <w:rFonts w:ascii="Arial" w:eastAsia="Arial" w:hAnsi="Arial" w:cs="Arial"/>
+          <w:sz w:val="24"/>
+          <w:szCs w:val="24"/>
+        </w:rPr>
+        <w:t>, exploração web</w:t>
+      </w:r>
+      <w:r>
+        <w:rPr>
+          <w:rFonts w:ascii="Arial" w:eastAsia="Arial" w:hAnsi="Arial" w:cs="Arial"/>
+          <w:sz w:val="24"/>
+          <w:szCs w:val="24"/>
+        </w:rPr>
+        <w:t xml:space="preserve"> e</w:t>
+      </w:r>
+      <w:r>
+        <w:rPr>
+          <w:rFonts w:ascii="Arial" w:eastAsia="Arial" w:hAnsi="Arial" w:cs="Arial"/>
+          <w:sz w:val="24"/>
+          <w:szCs w:val="24"/>
+        </w:rPr>
+        <w:t xml:space="preserve"> escalação de privilégio</w:t>
+      </w:r>
+      <w:r>
+        <w:rPr>
+          <w:rFonts w:ascii="Arial" w:eastAsia="Arial" w:hAnsi="Arial" w:cs="Arial"/>
+          <w:sz w:val="24"/>
+          <w:szCs w:val="24"/>
+        </w:rPr>
+        <w:t>.</w:t>
       </w:r>
     </w:p>
     <w:p>
@@ -2202,10 +2178,12 @@
           <w:color w:val="000000"/>
           <w:sz w:val="32"/>
           <w:szCs w:val="32"/>
+          <w:lang w:val="en-US"/>
         </w:rPr>
       </w:pPr>
       <w:bookmarkStart w:id="1" w:name="_heading=h.1fob9te" w:colFirst="0" w:colLast="0"/>
       <w:bookmarkEnd w:id="1"/>
+      <w:proofErr w:type="spellStart"/>
       <w:r>
         <w:rPr>
           <w:rFonts w:ascii="Arial" w:eastAsia="Arial" w:hAnsi="Arial" w:cs="Arial"/>
@@ -2214,9 +2192,11 @@
           <w:color w:val="000000"/>
           <w:sz w:val="32"/>
           <w:szCs w:val="32"/>
+          <w:lang w:val="en-US"/>
         </w:rPr>
         <w:t>Desenvolvimento</w:t>
       </w:r>
+      <w:proofErr w:type="spellEnd"/>
     </w:p>
     <w:p>
       <w:pPr>
@@ -2227,11 +2207,11 @@
           <w:color w:val="000000"/>
           <w:sz w:val="24"/>
           <w:szCs w:val="24"/>
+          <w:lang w:val="en-US"/>
         </w:rPr>
       </w:pPr>
       <w:bookmarkStart w:id="2" w:name="_heading=h.3znysh7" w:colFirst="0" w:colLast="0"/>
       <w:bookmarkEnd w:id="2"/>
-      <w:proofErr w:type="spellStart"/>
       <w:r>
         <w:rPr>
           <w:rFonts w:ascii="Arial" w:eastAsia="Arial" w:hAnsi="Arial" w:cs="Arial"/>
@@ -2240,10 +2220,11 @@
           <w:color w:val="000000"/>
           <w:sz w:val="24"/>
           <w:szCs w:val="24"/>
-        </w:rPr>
-        <w:t>Find</w:t>
-      </w:r>
-      <w:proofErr w:type="spellEnd"/>
+          <w:lang w:val="en-US"/>
+        </w:rPr>
+        <w:t xml:space="preserve">Find the Grass-Type </w:t>
+      </w:r>
+      <w:proofErr w:type="spellStart"/>
       <w:r>
         <w:rPr>
           <w:rFonts w:ascii="Arial" w:eastAsia="Arial" w:hAnsi="Arial" w:cs="Arial"/>
@@ -2252,159 +2233,163 @@
           <w:color w:val="000000"/>
           <w:sz w:val="24"/>
           <w:szCs w:val="24"/>
-        </w:rPr>
-        <w:t xml:space="preserve"> </w:t>
+          <w:lang w:val="en-US"/>
+        </w:rPr>
+        <w:t>Pokemon</w:t>
+      </w:r>
+      <w:proofErr w:type="spellEnd"/>
+    </w:p>
+    <w:p>
+      <w:pPr>
+        <w:rPr>
+          <w:rFonts w:ascii="Arial" w:eastAsia="Arial" w:hAnsi="Arial" w:cs="Arial"/>
+          <w:sz w:val="24"/>
+          <w:szCs w:val="24"/>
+        </w:rPr>
+      </w:pPr>
+      <w:r>
+        <w:rPr>
+          <w:rFonts w:ascii="Arial" w:eastAsia="Arial" w:hAnsi="Arial" w:cs="Arial"/>
+          <w:sz w:val="24"/>
+          <w:szCs w:val="24"/>
+        </w:rPr>
+        <w:t xml:space="preserve">Primeiramente </w:t>
+      </w:r>
+      <w:r>
+        <w:rPr>
+          <w:rFonts w:ascii="Arial" w:eastAsia="Arial" w:hAnsi="Arial" w:cs="Arial"/>
+          <w:sz w:val="24"/>
+          <w:szCs w:val="24"/>
+        </w:rPr>
+        <w:t xml:space="preserve">fazemos uma simples </w:t>
       </w:r>
       <w:proofErr w:type="spellStart"/>
       <w:r>
         <w:rPr>
           <w:rFonts w:ascii="Arial" w:eastAsia="Arial" w:hAnsi="Arial" w:cs="Arial"/>
-          <w:b/>
-          <w:smallCaps/>
-          <w:color w:val="000000"/>
-          <w:sz w:val="24"/>
-          <w:szCs w:val="24"/>
-        </w:rPr>
-        <w:t>the</w:t>
+          <w:i/>
+          <w:iCs/>
+          <w:sz w:val="24"/>
+          <w:szCs w:val="24"/>
+        </w:rPr>
+        <w:t>scan</w:t>
       </w:r>
       <w:proofErr w:type="spellEnd"/>
       <w:r>
         <w:rPr>
           <w:rFonts w:ascii="Arial" w:eastAsia="Arial" w:hAnsi="Arial" w:cs="Arial"/>
-          <w:b/>
-          <w:smallCaps/>
-          <w:color w:val="000000"/>
-          <w:sz w:val="24"/>
-          <w:szCs w:val="24"/>
-        </w:rPr>
-        <w:t xml:space="preserve"> Grass-</w:t>
+          <w:sz w:val="24"/>
+          <w:szCs w:val="24"/>
+        </w:rPr>
+        <w:t xml:space="preserve"> com o </w:t>
       </w:r>
       <w:proofErr w:type="spellStart"/>
       <w:r>
         <w:rPr>
           <w:rFonts w:ascii="Arial" w:eastAsia="Arial" w:hAnsi="Arial" w:cs="Arial"/>
-          <w:b/>
-          <w:smallCaps/>
-          <w:color w:val="000000"/>
-          <w:sz w:val="24"/>
-          <w:szCs w:val="24"/>
-        </w:rPr>
-        <w:t>Type</w:t>
+          <w:i/>
+          <w:iCs/>
+          <w:sz w:val="24"/>
+          <w:szCs w:val="24"/>
+        </w:rPr>
+        <w:t>nmap</w:t>
       </w:r>
       <w:proofErr w:type="spellEnd"/>
-      <w:r>
-        <w:rPr>
-          <w:rFonts w:ascii="Arial" w:eastAsia="Arial" w:hAnsi="Arial" w:cs="Arial"/>
-          <w:b/>
-          <w:smallCaps/>
-          <w:color w:val="000000"/>
-          <w:sz w:val="24"/>
-          <w:szCs w:val="24"/>
-        </w:rPr>
-        <w:t xml:space="preserve"> </w:t>
+    </w:p>
+    <w:p>
+      <w:pPr>
+        <w:rPr>
+          <w:rFonts w:ascii="Arial" w:eastAsia="Arial" w:hAnsi="Arial" w:cs="Arial"/>
+          <w:sz w:val="24"/>
+          <w:szCs w:val="24"/>
+        </w:rPr>
+      </w:pPr>
+      <w:r>
+        <w:rPr>
+          <w:rFonts w:ascii="Arial" w:eastAsia="Arial" w:hAnsi="Arial" w:cs="Arial"/>
+          <w:sz w:val="24"/>
+          <w:szCs w:val="24"/>
+        </w:rPr>
+        <w:t xml:space="preserve">Comando usado: </w:t>
       </w:r>
       <w:proofErr w:type="spellStart"/>
       <w:r>
         <w:rPr>
           <w:rFonts w:ascii="Arial" w:eastAsia="Arial" w:hAnsi="Arial" w:cs="Arial"/>
           <w:b/>
-          <w:smallCaps/>
-          <w:color w:val="000000"/>
-          <w:sz w:val="24"/>
-          <w:szCs w:val="24"/>
-        </w:rPr>
-        <w:t>Pokemon</w:t>
+          <w:bCs/>
+          <w:sz w:val="24"/>
+          <w:szCs w:val="24"/>
+        </w:rPr>
+        <w:t>nmap</w:t>
       </w:r>
       <w:proofErr w:type="spellEnd"/>
-    </w:p>
-    <w:p>
-      <w:pPr>
-        <w:rPr>
-          <w:rFonts w:ascii="Arial" w:eastAsia="Arial" w:hAnsi="Arial" w:cs="Arial"/>
-          <w:sz w:val="24"/>
-          <w:szCs w:val="24"/>
-        </w:rPr>
-      </w:pPr>
+      <w:r>
+        <w:rPr>
+          <w:rFonts w:ascii="Arial" w:eastAsia="Arial" w:hAnsi="Arial" w:cs="Arial"/>
+          <w:b/>
+          <w:bCs/>
+          <w:sz w:val="24"/>
+          <w:szCs w:val="24"/>
+        </w:rPr>
+        <w:t xml:space="preserve"> -</w:t>
+      </w:r>
       <w:proofErr w:type="spellStart"/>
       <w:r>
         <w:rPr>
           <w:rFonts w:ascii="Arial" w:eastAsia="Arial" w:hAnsi="Arial" w:cs="Arial"/>
-          <w:sz w:val="24"/>
-          <w:szCs w:val="24"/>
-        </w:rPr>
-        <w:t>D</w:t>
-      </w:r>
-      <w:r>
-        <w:rPr>
-          <w:rFonts w:ascii="Arial" w:eastAsia="Arial" w:hAnsi="Arial" w:cs="Arial"/>
-          <w:sz w:val="24"/>
-          <w:szCs w:val="24"/>
-        </w:rPr>
-        <w:t>Primeiramente</w:t>
+          <w:b/>
+          <w:bCs/>
+          <w:sz w:val="24"/>
+          <w:szCs w:val="24"/>
+        </w:rPr>
+        <w:t>sS</w:t>
       </w:r>
       <w:proofErr w:type="spellEnd"/>
       <w:r>
         <w:rPr>
           <w:rFonts w:ascii="Arial" w:eastAsia="Arial" w:hAnsi="Arial" w:cs="Arial"/>
-          <w:sz w:val="24"/>
-          <w:szCs w:val="24"/>
-        </w:rPr>
-        <w:t xml:space="preserve"> </w:t>
-      </w:r>
-      <w:r>
-        <w:rPr>
-          <w:rFonts w:ascii="Arial" w:eastAsia="Arial" w:hAnsi="Arial" w:cs="Arial"/>
-          <w:sz w:val="24"/>
-          <w:szCs w:val="24"/>
-        </w:rPr>
-        <w:t xml:space="preserve">fazemos uma simples </w:t>
+          <w:b/>
+          <w:bCs/>
+          <w:sz w:val="24"/>
+          <w:szCs w:val="24"/>
+        </w:rPr>
+        <w:t xml:space="preserve"> -</w:t>
       </w:r>
       <w:proofErr w:type="spellStart"/>
       <w:r>
         <w:rPr>
           <w:rFonts w:ascii="Arial" w:eastAsia="Arial" w:hAnsi="Arial" w:cs="Arial"/>
-          <w:sz w:val="24"/>
-          <w:szCs w:val="24"/>
-        </w:rPr>
-        <w:t>scan</w:t>
+          <w:b/>
+          <w:bCs/>
+          <w:sz w:val="24"/>
+          <w:szCs w:val="24"/>
+        </w:rPr>
+        <w:t>sV</w:t>
       </w:r>
       <w:proofErr w:type="spellEnd"/>
       <w:r>
         <w:rPr>
           <w:rFonts w:ascii="Arial" w:eastAsia="Arial" w:hAnsi="Arial" w:cs="Arial"/>
-          <w:sz w:val="24"/>
-          <w:szCs w:val="24"/>
-        </w:rPr>
-        <w:t xml:space="preserve"> com o </w:t>
+          <w:b/>
+          <w:bCs/>
+          <w:sz w:val="24"/>
+          <w:szCs w:val="24"/>
+        </w:rPr>
+        <w:t xml:space="preserve"> &lt;</w:t>
       </w:r>
       <w:proofErr w:type="spellStart"/>
       <w:r>
         <w:rPr>
           <w:rFonts w:ascii="Arial" w:eastAsia="Arial" w:hAnsi="Arial" w:cs="Arial"/>
-          <w:sz w:val="24"/>
-          <w:szCs w:val="24"/>
-        </w:rPr>
-        <w:t>nmap</w:t>
+          <w:b/>
+          <w:bCs/>
+          <w:sz w:val="24"/>
+          <w:szCs w:val="24"/>
+        </w:rPr>
+        <w:t>target_ip</w:t>
       </w:r>
       <w:proofErr w:type="spellEnd"/>
-    </w:p>
-    <w:p>
-      <w:pPr>
-        <w:rPr>
-          <w:rFonts w:ascii="Arial" w:eastAsia="Arial" w:hAnsi="Arial" w:cs="Arial"/>
-          <w:sz w:val="24"/>
-          <w:szCs w:val="24"/>
-        </w:rPr>
-      </w:pPr>
-      <w:r>
-        <w:rPr>
-          <w:rFonts w:ascii="Arial" w:eastAsia="Arial" w:hAnsi="Arial" w:cs="Arial"/>
-          <w:sz w:val="24"/>
-          <w:szCs w:val="24"/>
-        </w:rPr>
-        <w:t xml:space="preserve">Comando usado: </w:t>
-      </w:r>
-      <w:proofErr w:type="spellStart"/>
       <w:r>
         <w:rPr>
           <w:rFonts w:ascii="Arial" w:eastAsia="Arial" w:hAnsi="Arial" w:cs="Arial"/>
@@ -2413,83 +2398,6 @@
           <w:sz w:val="24"/>
           <w:szCs w:val="24"/>
         </w:rPr>
-        <w:t>nmap</w:t>
-      </w:r>
-      <w:proofErr w:type="spellEnd"/>
-      <w:r>
-        <w:rPr>
-          <w:rFonts w:ascii="Arial" w:eastAsia="Arial" w:hAnsi="Arial" w:cs="Arial"/>
-          <w:b/>
-          <w:bCs/>
-          <w:sz w:val="24"/>
-          <w:szCs w:val="24"/>
-        </w:rPr>
-        <w:t xml:space="preserve"> -</w:t>
-      </w:r>
-      <w:proofErr w:type="spellStart"/>
-      <w:r>
-        <w:rPr>
-          <w:rFonts w:ascii="Arial" w:eastAsia="Arial" w:hAnsi="Arial" w:cs="Arial"/>
-          <w:b/>
-          <w:bCs/>
-          <w:sz w:val="24"/>
-          <w:szCs w:val="24"/>
-        </w:rPr>
-        <w:t>sS</w:t>
-      </w:r>
-      <w:proofErr w:type="spellEnd"/>
-      <w:r>
-        <w:rPr>
-          <w:rFonts w:ascii="Arial" w:eastAsia="Arial" w:hAnsi="Arial" w:cs="Arial"/>
-          <w:b/>
-          <w:bCs/>
-          <w:sz w:val="24"/>
-          <w:szCs w:val="24"/>
-        </w:rPr>
-        <w:t xml:space="preserve"> -</w:t>
-      </w:r>
-      <w:proofErr w:type="spellStart"/>
-      <w:r>
-        <w:rPr>
-          <w:rFonts w:ascii="Arial" w:eastAsia="Arial" w:hAnsi="Arial" w:cs="Arial"/>
-          <w:b/>
-          <w:bCs/>
-          <w:sz w:val="24"/>
-          <w:szCs w:val="24"/>
-        </w:rPr>
-        <w:t>sV</w:t>
-      </w:r>
-      <w:proofErr w:type="spellEnd"/>
-      <w:r>
-        <w:rPr>
-          <w:rFonts w:ascii="Arial" w:eastAsia="Arial" w:hAnsi="Arial" w:cs="Arial"/>
-          <w:b/>
-          <w:bCs/>
-          <w:sz w:val="24"/>
-          <w:szCs w:val="24"/>
-        </w:rPr>
-        <w:t xml:space="preserve"> &lt;</w:t>
-      </w:r>
-      <w:proofErr w:type="spellStart"/>
-      <w:r>
-        <w:rPr>
-          <w:rFonts w:ascii="Arial" w:eastAsia="Arial" w:hAnsi="Arial" w:cs="Arial"/>
-          <w:b/>
-          <w:bCs/>
-          <w:sz w:val="24"/>
-          <w:szCs w:val="24"/>
-        </w:rPr>
-        <w:t>target_ip</w:t>
-      </w:r>
-      <w:proofErr w:type="spellEnd"/>
-      <w:r>
-        <w:rPr>
-          <w:rFonts w:ascii="Arial" w:eastAsia="Arial" w:hAnsi="Arial" w:cs="Arial"/>
-          <w:b/>
-          <w:bCs/>
-          <w:sz w:val="24"/>
-          <w:szCs w:val="24"/>
-        </w:rPr>
         <w:t>&gt;</w:t>
       </w:r>
     </w:p>
@@ -2504,6 +2412,7 @@
       <w:r>
         <w:rPr>
           <w:rFonts w:ascii="Arial" w:eastAsia="Arial" w:hAnsi="Arial" w:cs="Arial"/>
+          <w:noProof/>
           <w:sz w:val="24"/>
           <w:szCs w:val="24"/>
         </w:rPr>
@@ -2585,12 +2494,30 @@
           <w:sz w:val="24"/>
           <w:szCs w:val="24"/>
         </w:rPr>
-        <w:t xml:space="preserve">, focaremos primeiro na http. É uma página default apache, entrando na </w:t>
+        <w:t xml:space="preserve">, focaremos primeiro na http. É uma página default apache, entrando </w:t>
+      </w:r>
+      <w:r>
+        <w:rPr>
+          <w:rFonts w:ascii="Arial" w:eastAsia="Arial" w:hAnsi="Arial" w:cs="Arial"/>
+          <w:sz w:val="24"/>
+          <w:szCs w:val="24"/>
+        </w:rPr>
+        <w:t>em</w:t>
+      </w:r>
+      <w:r>
+        <w:rPr>
+          <w:rFonts w:ascii="Arial" w:eastAsia="Arial" w:hAnsi="Arial" w:cs="Arial"/>
+          <w:sz w:val="24"/>
+          <w:szCs w:val="24"/>
+        </w:rPr>
+        <w:t xml:space="preserve"> </w:t>
       </w:r>
       <w:proofErr w:type="spellStart"/>
       <w:r>
         <w:rPr>
           <w:rFonts w:ascii="Arial" w:eastAsia="Arial" w:hAnsi="Arial" w:cs="Arial"/>
+          <w:i/>
+          <w:iCs/>
           <w:sz w:val="24"/>
           <w:szCs w:val="24"/>
         </w:rPr>
@@ -2600,6 +2527,8 @@
       <w:r>
         <w:rPr>
           <w:rFonts w:ascii="Arial" w:eastAsia="Arial" w:hAnsi="Arial" w:cs="Arial"/>
+          <w:i/>
+          <w:iCs/>
           <w:sz w:val="24"/>
           <w:szCs w:val="24"/>
         </w:rPr>
@@ -2609,6 +2538,8 @@
       <w:r>
         <w:rPr>
           <w:rFonts w:ascii="Arial" w:eastAsia="Arial" w:hAnsi="Arial" w:cs="Arial"/>
+          <w:i/>
+          <w:iCs/>
           <w:sz w:val="24"/>
           <w:szCs w:val="24"/>
         </w:rPr>
@@ -2618,6 +2549,8 @@
       <w:r>
         <w:rPr>
           <w:rFonts w:ascii="Arial" w:eastAsia="Arial" w:hAnsi="Arial" w:cs="Arial"/>
+          <w:i/>
+          <w:iCs/>
           <w:sz w:val="24"/>
           <w:szCs w:val="24"/>
         </w:rPr>
@@ -2627,6 +2560,8 @@
       <w:r>
         <w:rPr>
           <w:rFonts w:ascii="Arial" w:eastAsia="Arial" w:hAnsi="Arial" w:cs="Arial"/>
+          <w:i/>
+          <w:iCs/>
           <w:sz w:val="24"/>
           <w:szCs w:val="24"/>
         </w:rPr>
@@ -2653,6 +2588,7 @@
       <w:r>
         <w:rPr>
           <w:rFonts w:ascii="Arial" w:eastAsia="Arial" w:hAnsi="Arial" w:cs="Arial"/>
+          <w:noProof/>
           <w:sz w:val="24"/>
           <w:szCs w:val="24"/>
         </w:rPr>
@@ -2829,6 +2765,7 @@
       <w:r>
         <w:rPr>
           <w:rFonts w:ascii="Arial" w:eastAsia="Arial" w:hAnsi="Arial" w:cs="Arial"/>
+          <w:noProof/>
           <w:sz w:val="24"/>
           <w:szCs w:val="24"/>
         </w:rPr>
@@ -2893,46 +2830,37 @@
           <w:sz w:val="24"/>
           <w:szCs w:val="24"/>
         </w:rPr>
-        <w:t xml:space="preserve">Acessando e fazendo uma simples busca, conseguimos achar a primeira flag em um arquivo zip, só dar um </w:t>
-      </w:r>
-      <w:proofErr w:type="spellStart"/>
-      <w:r>
-        <w:rPr>
-          <w:rFonts w:ascii="Arial" w:eastAsia="Arial" w:hAnsi="Arial" w:cs="Arial"/>
-          <w:sz w:val="24"/>
-          <w:szCs w:val="24"/>
-        </w:rPr>
-        <w:t>unzip</w:t>
-      </w:r>
-      <w:proofErr w:type="spellEnd"/>
-      <w:r>
-        <w:rPr>
-          <w:rFonts w:ascii="Arial" w:eastAsia="Arial" w:hAnsi="Arial" w:cs="Arial"/>
-          <w:sz w:val="24"/>
-          <w:szCs w:val="24"/>
-        </w:rPr>
-        <w:t xml:space="preserve"> e entrar no diretório</w:t>
-      </w:r>
-      <w:r>
-        <w:rPr>
-          <w:rFonts w:ascii="Arial" w:eastAsia="Arial" w:hAnsi="Arial" w:cs="Arial"/>
-          <w:sz w:val="24"/>
-          <w:szCs w:val="24"/>
-        </w:rPr>
-        <w:t>, porém, ela está codificada em hexadecimal.</w:t>
-      </w:r>
-    </w:p>
-    <w:p>
-      <w:pPr>
-        <w:rPr>
-          <w:rFonts w:ascii="Arial" w:eastAsia="Arial" w:hAnsi="Arial" w:cs="Arial"/>
-          <w:sz w:val="24"/>
-          <w:szCs w:val="24"/>
-        </w:rPr>
-      </w:pPr>
-      <w:r>
-        <w:rPr>
-          <w:rFonts w:ascii="Arial" w:eastAsia="Arial" w:hAnsi="Arial" w:cs="Arial"/>
+        <w:t xml:space="preserve">Acessando e fazendo uma simples busca, conseguimos </w:t>
+      </w:r>
+      <w:r>
+        <w:rPr>
+          <w:rFonts w:ascii="Arial" w:eastAsia="Arial" w:hAnsi="Arial" w:cs="Arial"/>
+          <w:sz w:val="24"/>
+          <w:szCs w:val="24"/>
+        </w:rPr>
+        <w:t>encontrar</w:t>
+      </w:r>
+      <w:r>
+        <w:rPr>
+          <w:rFonts w:ascii="Arial" w:eastAsia="Arial" w:hAnsi="Arial" w:cs="Arial"/>
+          <w:sz w:val="24"/>
+          <w:szCs w:val="24"/>
+        </w:rPr>
+        <w:t xml:space="preserve"> a primeira flag em um arquivo zip, porém, ela está codificada em hexadecimal.</w:t>
+      </w:r>
+    </w:p>
+    <w:p>
+      <w:pPr>
+        <w:rPr>
+          <w:rFonts w:ascii="Arial" w:eastAsia="Arial" w:hAnsi="Arial" w:cs="Arial"/>
+          <w:sz w:val="24"/>
+          <w:szCs w:val="24"/>
+        </w:rPr>
+      </w:pPr>
+      <w:r>
+        <w:rPr>
+          <w:rFonts w:ascii="Arial" w:eastAsia="Arial" w:hAnsi="Arial" w:cs="Arial"/>
+          <w:noProof/>
           <w:sz w:val="24"/>
           <w:szCs w:val="24"/>
         </w:rPr>
@@ -3055,6 +2983,7 @@
       <w:r>
         <w:rPr>
           <w:rFonts w:ascii="Arial" w:eastAsia="Arial" w:hAnsi="Arial" w:cs="Arial"/>
+          <w:noProof/>
           <w:sz w:val="24"/>
           <w:szCs w:val="24"/>
         </w:rPr>
@@ -3352,6 +3281,7 @@
       <w:r>
         <w:rPr>
           <w:rFonts w:ascii="Arial" w:eastAsia="Arial" w:hAnsi="Arial" w:cs="Arial"/>
+          <w:noProof/>
           <w:sz w:val="24"/>
           <w:szCs w:val="24"/>
         </w:rPr>
@@ -3418,16 +3348,14 @@
         </w:rPr>
         <w:t xml:space="preserve">Indo em qualquer site </w:t>
       </w:r>
-      <w:proofErr w:type="gramStart"/>
-      <w:r>
-        <w:rPr>
-          <w:rFonts w:ascii="Arial" w:eastAsia="Arial" w:hAnsi="Arial" w:cs="Arial"/>
-          <w:sz w:val="24"/>
-          <w:szCs w:val="24"/>
-        </w:rPr>
-        <w:t>pra</w:t>
-      </w:r>
-      <w:proofErr w:type="gramEnd"/>
+      <w:r>
+        <w:rPr>
+          <w:rFonts w:ascii="Arial" w:eastAsia="Arial" w:hAnsi="Arial" w:cs="Arial"/>
+          <w:sz w:val="24"/>
+          <w:szCs w:val="24"/>
+        </w:rPr>
+        <w:t>para</w:t>
+      </w:r>
       <w:r>
         <w:rPr>
           <w:rFonts w:ascii="Arial" w:eastAsia="Arial" w:hAnsi="Arial" w:cs="Arial"/>
@@ -3519,6 +3447,7 @@
       <w:r>
         <w:rPr>
           <w:rFonts w:ascii="Arial" w:eastAsia="Arial" w:hAnsi="Arial" w:cs="Arial"/>
+          <w:noProof/>
           <w:sz w:val="24"/>
           <w:szCs w:val="24"/>
         </w:rPr>
@@ -3718,6 +3647,7 @@
       <w:r>
         <w:rPr>
           <w:rFonts w:ascii="Arial" w:eastAsia="Arial" w:hAnsi="Arial" w:cs="Arial"/>
+          <w:noProof/>
           <w:sz w:val="24"/>
           <w:szCs w:val="24"/>
         </w:rPr>
@@ -3840,6 +3770,7 @@
       <w:r>
         <w:rPr>
           <w:rFonts w:ascii="Arial" w:eastAsia="Arial" w:hAnsi="Arial" w:cs="Arial"/>
+          <w:noProof/>
           <w:sz w:val="24"/>
           <w:szCs w:val="24"/>
         </w:rPr>
@@ -3898,6 +3829,7 @@
           <w:color w:val="000000"/>
           <w:sz w:val="24"/>
           <w:szCs w:val="24"/>
+          <w:lang w:val="en-US"/>
         </w:rPr>
       </w:pPr>
       <w:r>
@@ -3908,8 +3840,9 @@
           <w:color w:val="000000"/>
           <w:sz w:val="24"/>
           <w:szCs w:val="24"/>
-        </w:rPr>
-        <w:t xml:space="preserve">Who </w:t>
+          <w:lang w:val="en-US"/>
+        </w:rPr>
+        <w:t xml:space="preserve">Who is Root's Favorite </w:t>
       </w:r>
       <w:proofErr w:type="spellStart"/>
       <w:r>
@@ -3920,8 +3853,9 @@
           <w:color w:val="000000"/>
           <w:sz w:val="24"/>
           <w:szCs w:val="24"/>
-        </w:rPr>
-        <w:t>is</w:t>
+          <w:lang w:val="en-US"/>
+        </w:rPr>
+        <w:t>Pokemon</w:t>
       </w:r>
       <w:proofErr w:type="spellEnd"/>
       <w:r>
@@ -3932,54 +3866,7 @@
           <w:color w:val="000000"/>
           <w:sz w:val="24"/>
           <w:szCs w:val="24"/>
-        </w:rPr>
-        <w:t xml:space="preserve"> </w:t>
-      </w:r>
-      <w:proofErr w:type="spellStart"/>
-      <w:r>
-        <w:rPr>
-          <w:rFonts w:ascii="Arial" w:eastAsia="Arial" w:hAnsi="Arial" w:cs="Arial"/>
-          <w:b/>
-          <w:smallCaps/>
-          <w:color w:val="000000"/>
-          <w:sz w:val="24"/>
-          <w:szCs w:val="24"/>
-        </w:rPr>
-        <w:t>Root's</w:t>
-      </w:r>
-      <w:proofErr w:type="spellEnd"/>
-      <w:r>
-        <w:rPr>
-          <w:rFonts w:ascii="Arial" w:eastAsia="Arial" w:hAnsi="Arial" w:cs="Arial"/>
-          <w:b/>
-          <w:smallCaps/>
-          <w:color w:val="000000"/>
-          <w:sz w:val="24"/>
-          <w:szCs w:val="24"/>
-        </w:rPr>
-        <w:t xml:space="preserve"> Favorite </w:t>
-      </w:r>
-      <w:proofErr w:type="spellStart"/>
-      <w:r>
-        <w:rPr>
-          <w:rFonts w:ascii="Arial" w:eastAsia="Arial" w:hAnsi="Arial" w:cs="Arial"/>
-          <w:b/>
-          <w:smallCaps/>
-          <w:color w:val="000000"/>
-          <w:sz w:val="24"/>
-          <w:szCs w:val="24"/>
-        </w:rPr>
-        <w:t>Pokemon</w:t>
-      </w:r>
-      <w:proofErr w:type="spellEnd"/>
-      <w:r>
-        <w:rPr>
-          <w:rFonts w:ascii="Arial" w:eastAsia="Arial" w:hAnsi="Arial" w:cs="Arial"/>
-          <w:b/>
-          <w:smallCaps/>
-          <w:color w:val="000000"/>
-          <w:sz w:val="24"/>
-          <w:szCs w:val="24"/>
+          <w:lang w:val="en-US"/>
         </w:rPr>
         <w:t>?</w:t>
       </w:r>
@@ -4031,7 +3918,23 @@
           <w:sz w:val="24"/>
           <w:szCs w:val="24"/>
         </w:rPr>
-        <w:t xml:space="preserve"> disto</w:t>
+        <w:t xml:space="preserve"> dis</w:t>
+      </w:r>
+      <w:r>
+        <w:rPr>
+          <w:rFonts w:ascii="Arial" w:eastAsia="Arial" w:hAnsi="Arial" w:cs="Arial"/>
+          <w:sz w:val="24"/>
+          <w:szCs w:val="24"/>
+        </w:rPr>
+        <w:t>s</w:t>
+      </w:r>
+      <w:r>
+        <w:rPr>
+          <w:rFonts w:ascii="Arial" w:eastAsia="Arial" w:hAnsi="Arial" w:cs="Arial"/>
+          <w:sz w:val="24"/>
+          <w:szCs w:val="24"/>
+        </w:rPr>
+        <w:t>o</w:t>
       </w:r>
       <w:r>
         <w:rPr>
@@ -4041,35 +3944,35 @@
         </w:rPr>
         <w:t xml:space="preserve">. </w:t>
       </w:r>
-    </w:p>
-    <w:p>
-      <w:pPr>
-        <w:rPr>
-          <w:rFonts w:ascii="Arial" w:eastAsia="Arial" w:hAnsi="Arial" w:cs="Arial"/>
-          <w:sz w:val="24"/>
-          <w:szCs w:val="24"/>
-        </w:rPr>
-      </w:pPr>
-      <w:r>
-        <w:rPr>
-          <w:rFonts w:ascii="Arial" w:eastAsia="Arial" w:hAnsi="Arial" w:cs="Arial"/>
-          <w:sz w:val="24"/>
-          <w:szCs w:val="24"/>
-        </w:rPr>
-        <w:t>Esta etapa já é um pouco mais complicada, pois entramos em um diretório que não faz muito sentido de entrar.</w:t>
-      </w:r>
-    </w:p>
-    <w:p>
-      <w:pPr>
-        <w:rPr>
-          <w:rFonts w:ascii="Arial" w:eastAsia="Arial" w:hAnsi="Arial" w:cs="Arial"/>
-          <w:sz w:val="24"/>
-          <w:szCs w:val="24"/>
-        </w:rPr>
-      </w:pPr>
-      <w:r>
-        <w:rPr>
-          <w:rFonts w:ascii="Arial" w:eastAsia="Arial" w:hAnsi="Arial" w:cs="Arial"/>
+      <w:r>
+        <w:rPr>
+          <w:rFonts w:ascii="Arial" w:eastAsia="Arial" w:hAnsi="Arial" w:cs="Arial"/>
+          <w:sz w:val="24"/>
+          <w:szCs w:val="24"/>
+        </w:rPr>
+        <w:t>Essa etapa é um pouco mais complexa, pois envolve acessar um diretório cuja escolha pode não ser intuitiva.</w:t>
+      </w:r>
+      <w:r>
+        <w:rPr>
+          <w:rFonts w:ascii="Arial" w:eastAsia="Arial" w:hAnsi="Arial" w:cs="Arial"/>
+          <w:sz w:val="24"/>
+          <w:szCs w:val="24"/>
+        </w:rPr>
+        <w:t xml:space="preserve"> </w:t>
+      </w:r>
+    </w:p>
+    <w:p>
+      <w:pPr>
+        <w:rPr>
+          <w:rFonts w:ascii="Arial" w:eastAsia="Arial" w:hAnsi="Arial" w:cs="Arial"/>
+          <w:sz w:val="24"/>
+          <w:szCs w:val="24"/>
+        </w:rPr>
+      </w:pPr>
+      <w:r>
+        <w:rPr>
+          <w:rFonts w:ascii="Arial" w:eastAsia="Arial" w:hAnsi="Arial" w:cs="Arial"/>
+          <w:noProof/>
           <w:sz w:val="24"/>
           <w:szCs w:val="24"/>
         </w:rPr>
@@ -4289,6 +4192,7 @@
       <w:r>
         <w:rPr>
           <w:rFonts w:ascii="Arial" w:eastAsia="Arial" w:hAnsi="Arial" w:cs="Arial"/>
+          <w:noProof/>
           <w:sz w:val="24"/>
           <w:szCs w:val="24"/>
         </w:rPr>
@@ -4378,23 +4282,15 @@
       </w:r>
     </w:p>
     <w:p>
-      <w:pPr>
-        <w:rPr>
-          <w:rFonts w:ascii="Arial" w:eastAsia="Arial" w:hAnsi="Arial" w:cs="Arial"/>
-          <w:sz w:val="24"/>
-          <w:szCs w:val="24"/>
-        </w:rPr>
-      </w:pPr>
-      <w:r>
-        <w:rPr>
-          <w:rFonts w:ascii="Arial" w:eastAsia="Arial" w:hAnsi="Arial" w:cs="Arial"/>
-          <w:sz w:val="24"/>
-          <w:szCs w:val="24"/>
-        </w:rPr>
-        <w:t xml:space="preserve">Este CTF é ótimo para nos deixar mais adequados a rodar diversos diretórios sem preguiça, pois precisamos dele, além de ter um tema muito incrível. </w:t>
-      </w:r>
-    </w:p>
-    <w:p/>
+      <w:r>
+        <w:rPr>
+          <w:rFonts w:ascii="Arial" w:eastAsia="Arial" w:hAnsi="Arial" w:cs="Arial"/>
+          <w:sz w:val="24"/>
+          <w:szCs w:val="24"/>
+        </w:rPr>
+        <w:t>Este CTF é excelente para nos acostumar a explorar diversos diretórios sem preguiça, já que isso é essencial para a resolução dos desafios. Inspirado na temática de Pokémon, ele nos leva a buscar flags escondidas representando diferentes tipos de Pokémon, utilizando varredura de portas, análise de código-fonte e técnicas de decodificação.</w:t>
+      </w:r>
+    </w:p>
     <w:p>
       <w:pPr>
         <w:pBdr>

</xml_diff>